<commit_message>
docs: #3 - 요구사항 설계 작성 (2023-09-10 이수)
기획서를 기반으로 세부 요구사항을 설계하고, 작성함.
</commit_message>
<xml_diff>
--- a/[docs]/캡스톤디자인_제안서/캡스톤디자인_제안서(상세).docx
+++ b/[docs]/캡스톤디자인_제안서/캡스톤디자인_제안서(상세).docx
@@ -4470,7 +4470,7 @@
           <w:u w:color="auto"/>
           <w:rtl w:val="off"/>
         </w:rPr>
-        <w:t>- 기능 : 사용자가 입력한 인증 코드와 Redis에 저장된 인증 코드를 비교하여 검증한다.</w:t>
+        <w:t xml:space="preserve">- 기능 : 사용자가 입력한 인증 코드와 Redis에 저장된 인증 코드를 비교하여 검증한다. </w:t>
       </w:r>
     </w:p>
     <w:p>
@@ -11998,22 +11998,22 @@
     <w:lsdException w:name="index 7" w:semiHidden="1" w:unhideWhenUsed="1"/>
     <w:lsdException w:name="index 8" w:semiHidden="1" w:unhideWhenUsed="1"/>
     <w:lsdException w:name="index 9" w:semiHidden="1" w:unhideWhenUsed="1"/>
-    <w:lsdException w:name="toc 1" w:semiHidden="1" w:uiPriority="1075188599" w:unhideWhenUsed="1"/>
-    <w:lsdException w:name="toc 2" w:semiHidden="1" w:uiPriority="1075188599" w:unhideWhenUsed="1"/>
-    <w:lsdException w:name="toc 3" w:semiHidden="1" w:uiPriority="1075188599" w:unhideWhenUsed="1"/>
-    <w:lsdException w:name="toc 4" w:semiHidden="1" w:uiPriority="1075188599" w:unhideWhenUsed="1"/>
-    <w:lsdException w:name="toc 5" w:semiHidden="1" w:uiPriority="1075188599" w:unhideWhenUsed="1"/>
-    <w:lsdException w:name="toc 6" w:semiHidden="1" w:uiPriority="1075188599" w:unhideWhenUsed="1"/>
-    <w:lsdException w:name="toc 7" w:semiHidden="1" w:uiPriority="1075188599" w:unhideWhenUsed="1"/>
-    <w:lsdException w:name="toc 8" w:semiHidden="1" w:uiPriority="1075188599" w:unhideWhenUsed="1"/>
-    <w:lsdException w:name="toc 9" w:semiHidden="1" w:uiPriority="1075188599" w:unhideWhenUsed="1"/>
+    <w:lsdException w:name="toc 1" w:semiHidden="1" w:uiPriority="1964541337" w:unhideWhenUsed="1"/>
+    <w:lsdException w:name="toc 2" w:semiHidden="1" w:uiPriority="1964541337" w:unhideWhenUsed="1"/>
+    <w:lsdException w:name="toc 3" w:semiHidden="1" w:uiPriority="1964541337" w:unhideWhenUsed="1"/>
+    <w:lsdException w:name="toc 4" w:semiHidden="1" w:uiPriority="1964541337" w:unhideWhenUsed="1"/>
+    <w:lsdException w:name="toc 5" w:semiHidden="1" w:uiPriority="1964541337" w:unhideWhenUsed="1"/>
+    <w:lsdException w:name="toc 6" w:semiHidden="1" w:uiPriority="1964541337" w:unhideWhenUsed="1"/>
+    <w:lsdException w:name="toc 7" w:semiHidden="1" w:uiPriority="1964541337" w:unhideWhenUsed="1"/>
+    <w:lsdException w:name="toc 8" w:semiHidden="1" w:uiPriority="1964541337" w:unhideWhenUsed="1"/>
+    <w:lsdException w:name="toc 9" w:semiHidden="1" w:uiPriority="1964541337" w:unhideWhenUsed="1"/>
     <w:lsdException w:name="Normal Indent" w:semiHidden="1" w:unhideWhenUsed="1"/>
     <w:lsdException w:name="footnote text" w:semiHidden="1" w:unhideWhenUsed="1"/>
     <w:lsdException w:name="annotation text" w:semiHidden="1" w:unhideWhenUsed="1"/>
     <w:lsdException w:name="header" w:semiHidden="1" w:unhideWhenUsed="1"/>
     <w:lsdException w:name="footer" w:semiHidden="1" w:unhideWhenUsed="1"/>
     <w:lsdException w:name="index heading" w:semiHidden="1" w:unhideWhenUsed="1"/>
-    <w:lsdException w:name="caption" w:semiHidden="1" w:uiPriority="-2042199015" w:unhideWhenUsed="1" w:qFormat="1"/>
+    <w:lsdException w:name="caption" w:semiHidden="1" w:uiPriority="-1108971541" w:unhideWhenUsed="1" w:qFormat="1"/>
     <w:lsdException w:name="table of figures" w:semiHidden="1" w:unhideWhenUsed="1"/>
     <w:lsdException w:name="envelope address" w:semiHidden="1" w:unhideWhenUsed="1"/>
     <w:lsdException w:name="envelope return" w:semiHidden="1" w:unhideWhenUsed="1"/>
@@ -12041,7 +12041,7 @@
     <w:lsdException w:name="List Number 3" w:semiHidden="1" w:unhideWhenUsed="1"/>
     <w:lsdException w:name="List Number 4" w:semiHidden="1" w:unhideWhenUsed="1"/>
     <w:lsdException w:name="List Number 5" w:semiHidden="1" w:unhideWhenUsed="1"/>
-    <w:lsdException w:name="Title" w:uiPriority="53909256" w:qFormat="1"/>
+    <w:lsdException w:name="Title" w:uiPriority="1401983574" w:qFormat="1"/>
     <w:lsdException w:name="Closing" w:semiHidden="1" w:unhideWhenUsed="1"/>
     <w:lsdException w:name="Signature" w:semiHidden="1" w:unhideWhenUsed="1"/>
     <w:lsdException w:name="Default Paragraph Font" w:semiHidden="1" w:uiPriority="1" w:unhideWhenUsed="1"/>
@@ -12053,7 +12053,7 @@
     <w:lsdException w:name="List Continue 4" w:semiHidden="1" w:unhideWhenUsed="1"/>
     <w:lsdException w:name="List Continue 5" w:semiHidden="1" w:unhideWhenUsed="1"/>
     <w:lsdException w:name="Message Header" w:semiHidden="1" w:unhideWhenUsed="1"/>
-    <w:lsdException w:name="Subtitle" w:uiPriority="122046757" w:qFormat="1"/>
+    <w:lsdException w:name="Subtitle" w:uiPriority="570713943" w:qFormat="1"/>
     <w:lsdException w:name="Salutation" w:semiHidden="1" w:unhideWhenUsed="1"/>
     <w:lsdException w:name="Date" w:semiHidden="1" w:unhideWhenUsed="1"/>
     <w:lsdException w:name="Body Text First Indent" w:semiHidden="1" w:unhideWhenUsed="1"/>
@@ -12066,8 +12066,8 @@
     <w:lsdException w:name="Block Text" w:semiHidden="1" w:unhideWhenUsed="1"/>
     <w:lsdException w:name="Hyperlink" w:semiHidden="1" w:unhideWhenUsed="1"/>
     <w:lsdException w:name="FollowedHyperlink" w:semiHidden="1" w:unhideWhenUsed="1"/>
-    <w:lsdException w:name="Strong" w:uiPriority="26752372" w:qFormat="1"/>
-    <w:lsdException w:name="Emphasis" w:uiPriority="1114665480" w:qFormat="1"/>
+    <w:lsdException w:name="Strong" w:uiPriority="645210994" w:qFormat="1"/>
+    <w:lsdException w:name="Emphasis" w:uiPriority="342250624" w:qFormat="1"/>
     <w:lsdException w:name="Document Map" w:semiHidden="1" w:unhideWhenUsed="1"/>
     <w:lsdException w:name="Plain Text" w:semiHidden="1" w:unhideWhenUsed="1"/>
     <w:lsdException w:name="E-mail Signature" w:semiHidden="1" w:unhideWhenUsed="1"/>
@@ -12133,223 +12133,223 @@
     <w:lsdException w:name="Table Web 2" w:semiHidden="1" w:unhideWhenUsed="1"/>
     <w:lsdException w:name="Table Web 3" w:semiHidden="1" w:unhideWhenUsed="1"/>
     <w:lsdException w:name="Balloon Text" w:semiHidden="1" w:unhideWhenUsed="1"/>
-    <w:lsdException w:name="Table Grid" w:uiPriority="1075188599"/>
+    <w:lsdException w:name="Table Grid" w:uiPriority="1964541337"/>
     <w:lsdException w:name="Table Theme" w:semiHidden="1" w:unhideWhenUsed="1"/>
     <w:lsdException w:name="Placeholder Text" w:semiHidden="1"/>
     <w:lsdException w:name="No Spacing" w:uiPriority="1" w:qFormat="1"/>
-    <w:lsdException w:name="Light Shading" w:uiPriority="-1764193682"/>
-    <w:lsdException w:name="Light List" w:uiPriority="-1721014645"/>
-    <w:lsdException w:name="Light Grid" w:uiPriority="-811033174"/>
-    <w:lsdException w:name="Medium Shading 1" w:uiPriority="-811033161"/>
-    <w:lsdException w:name="Medium Shading 2" w:uiPriority="-9840244"/>
-    <w:lsdException w:name="Medium List 1" w:uiPriority="-9011589"/>
-    <w:lsdException w:name="Medium List 2" w:uiPriority="2032374898"/>
-    <w:lsdException w:name="Medium Grid 1" w:uiPriority="2032374899"/>
-    <w:lsdException w:name="Medium Grid 2" w:uiPriority="-965755538"/>
-    <w:lsdException w:name="Medium Grid 3" w:uiPriority="-965750857"/>
-    <w:lsdException w:name="Dark List" w:uiPriority="561336370"/>
-    <w:lsdException w:name="Colorful Shading" w:uiPriority="561349961"/>
-    <w:lsdException w:name="Colorful List" w:uiPriority="1495540232"/>
-    <w:lsdException w:name="Colorful Grid" w:uiPriority="1495540551"/>
-    <w:lsdException w:name="Light Shading Accent 1" w:uiPriority="-1764193682"/>
-    <w:lsdException w:name="Light List Accent 1" w:uiPriority="-1721014645"/>
-    <w:lsdException w:name="Light Grid Accent 1" w:uiPriority="-811033174"/>
-    <w:lsdException w:name="Medium Shading 1 Accent 1" w:uiPriority="-811033161"/>
-    <w:lsdException w:name="Medium Shading 2 Accent 1" w:uiPriority="-9840244"/>
-    <w:lsdException w:name="Medium List 1 Accent 1" w:uiPriority="-9011589"/>
+    <w:lsdException w:name="Light Shading" w:uiPriority="-1679373954"/>
+    <w:lsdException w:name="Light List" w:uiPriority="-553731653"/>
+    <w:lsdException w:name="Light Grid" w:uiPriority="-285421940"/>
+    <w:lsdException w:name="Medium Shading 1" w:uiPriority="-285421921"/>
+    <w:lsdException w:name="Medium Shading 2" w:uiPriority="-159646276"/>
+    <w:lsdException w:name="Medium List 1" w:uiPriority="-151065993"/>
+    <w:lsdException w:name="Medium List 2" w:uiPriority="842483864"/>
+    <w:lsdException w:name="Medium Grid 1" w:uiPriority="842483865"/>
+    <w:lsdException w:name="Medium Grid 2" w:uiPriority="-1702188344"/>
+    <w:lsdException w:name="Medium Grid 3" w:uiPriority="-1702168663"/>
+    <w:lsdException w:name="Dark List" w:uiPriority="1630757744"/>
+    <w:lsdException w:name="Colorful Shading" w:uiPriority="1630837089"/>
+    <w:lsdException w:name="Colorful List" w:uiPriority="-1789656526"/>
+    <w:lsdException w:name="Colorful Grid" w:uiPriority="-1789655727"/>
+    <w:lsdException w:name="Light Shading Accent 1" w:uiPriority="-1679373954"/>
+    <w:lsdException w:name="Light List Accent 1" w:uiPriority="-553731653"/>
+    <w:lsdException w:name="Light Grid Accent 1" w:uiPriority="-285421940"/>
+    <w:lsdException w:name="Medium Shading 1 Accent 1" w:uiPriority="-285421921"/>
+    <w:lsdException w:name="Medium Shading 2 Accent 1" w:uiPriority="-159646276"/>
+    <w:lsdException w:name="Medium List 1 Accent 1" w:uiPriority="-151065993"/>
     <w:lsdException w:name="Revision" w:semiHidden="1"/>
-    <w:lsdException w:name="List Paragraph" w:uiPriority="645210994" w:qFormat="1"/>
-    <w:lsdException w:name="Quote" w:uiPriority="-277434889" w:qFormat="1"/>
-    <w:lsdException w:name="Intense Quote" w:uiPriority="-1985427520" w:qFormat="1"/>
-    <w:lsdException w:name="Medium List 2 Accent 1" w:uiPriority="2032374898"/>
-    <w:lsdException w:name="Medium Grid 1 Accent 1" w:uiPriority="2032374899"/>
-    <w:lsdException w:name="Medium Grid 2 Accent 1" w:uiPriority="-965755538"/>
-    <w:lsdException w:name="Medium Grid 3 Accent 1" w:uiPriority="-965750857"/>
-    <w:lsdException w:name="Dark List Accent 1" w:uiPriority="561336370"/>
-    <w:lsdException w:name="Colorful Shading Accent 1" w:uiPriority="561349961"/>
-    <w:lsdException w:name="Colorful List Accent 1" w:uiPriority="1495540232"/>
-    <w:lsdException w:name="Colorful Grid Accent 1" w:uiPriority="1495540551"/>
-    <w:lsdException w:name="Light Shading Accent 2" w:uiPriority="-1764193682"/>
-    <w:lsdException w:name="Light List Accent 2" w:uiPriority="-1721014645"/>
-    <w:lsdException w:name="Light Grid Accent 2" w:uiPriority="-811033174"/>
-    <w:lsdException w:name="Medium Shading 1 Accent 2" w:uiPriority="-811033161"/>
-    <w:lsdException w:name="Medium Shading 2 Accent 2" w:uiPriority="-9840244"/>
-    <w:lsdException w:name="Medium List 1 Accent 2" w:uiPriority="-9011589"/>
-    <w:lsdException w:name="Medium List 2 Accent 2" w:uiPriority="2032374898"/>
-    <w:lsdException w:name="Medium Grid 1 Accent 2" w:uiPriority="2032374899"/>
-    <w:lsdException w:name="Medium Grid 2 Accent 2" w:uiPriority="-965755538"/>
-    <w:lsdException w:name="Medium Grid 3 Accent 2" w:uiPriority="-965750857"/>
-    <w:lsdException w:name="Dark List Accent 2" w:uiPriority="561336370"/>
-    <w:lsdException w:name="Colorful Shading Accent 2" w:uiPriority="561349961"/>
-    <w:lsdException w:name="Colorful List Accent 2" w:uiPriority="1495540232"/>
-    <w:lsdException w:name="Colorful Grid Accent 2" w:uiPriority="1495540551"/>
-    <w:lsdException w:name="Light Shading Accent 3" w:uiPriority="-1764193682"/>
-    <w:lsdException w:name="Light List Accent 3" w:uiPriority="-1721014645"/>
-    <w:lsdException w:name="Light Grid Accent 3" w:uiPriority="-811033174"/>
-    <w:lsdException w:name="Medium Shading 1 Accent 3" w:uiPriority="-811033161"/>
-    <w:lsdException w:name="Medium Shading 2 Accent 3" w:uiPriority="-9840244"/>
-    <w:lsdException w:name="Medium List 1 Accent 3" w:uiPriority="-9011589"/>
-    <w:lsdException w:name="Medium List 2 Accent 3" w:uiPriority="2032374898"/>
-    <w:lsdException w:name="Medium Grid 1 Accent 3" w:uiPriority="2032374899"/>
-    <w:lsdException w:name="Medium Grid 2 Accent 3" w:uiPriority="-965755538"/>
-    <w:lsdException w:name="Medium Grid 3 Accent 3" w:uiPriority="-965750857"/>
-    <w:lsdException w:name="Dark List Accent 3" w:uiPriority="561336370"/>
-    <w:lsdException w:name="Colorful Shading Accent 3" w:uiPriority="561349961"/>
-    <w:lsdException w:name="Colorful List Accent 3" w:uiPriority="1495540232"/>
-    <w:lsdException w:name="Colorful Grid Accent 3" w:uiPriority="1495540551"/>
-    <w:lsdException w:name="Light Shading Accent 4" w:uiPriority="-1764193682"/>
-    <w:lsdException w:name="Light List Accent 4" w:uiPriority="-1721014645"/>
-    <w:lsdException w:name="Light Grid Accent 4" w:uiPriority="-811033174"/>
-    <w:lsdException w:name="Medium Shading 1 Accent 4" w:uiPriority="-811033161"/>
-    <w:lsdException w:name="Medium Shading 2 Accent 4" w:uiPriority="-9840244"/>
-    <w:lsdException w:name="Medium List 1 Accent 4" w:uiPriority="-9011589"/>
-    <w:lsdException w:name="Medium List 2 Accent 4" w:uiPriority="2032374898"/>
-    <w:lsdException w:name="Medium Grid 1 Accent 4" w:uiPriority="2032374899"/>
-    <w:lsdException w:name="Medium Grid 2 Accent 4" w:uiPriority="-965755538"/>
-    <w:lsdException w:name="Medium Grid 3 Accent 4" w:uiPriority="-965750857"/>
-    <w:lsdException w:name="Dark List Accent 4" w:uiPriority="561336370"/>
-    <w:lsdException w:name="Colorful Shading Accent 4" w:uiPriority="561349961"/>
-    <w:lsdException w:name="Colorful List Accent 4" w:uiPriority="1495540232"/>
-    <w:lsdException w:name="Colorful Grid Accent 4" w:uiPriority="1495540551"/>
-    <w:lsdException w:name="Light Shading Accent 5" w:uiPriority="-1764193682"/>
-    <w:lsdException w:name="Light List Accent 5" w:uiPriority="-1721014645"/>
-    <w:lsdException w:name="Light Grid Accent 5" w:uiPriority="-811033174"/>
-    <w:lsdException w:name="Medium Shading 1 Accent 5" w:uiPriority="-811033161"/>
-    <w:lsdException w:name="Medium Shading 2 Accent 5" w:uiPriority="-9840244"/>
-    <w:lsdException w:name="Medium List 1 Accent 5" w:uiPriority="-9011589"/>
-    <w:lsdException w:name="Medium List 2 Accent 5" w:uiPriority="2032374898"/>
-    <w:lsdException w:name="Medium Grid 1 Accent 5" w:uiPriority="2032374899"/>
-    <w:lsdException w:name="Medium Grid 2 Accent 5" w:uiPriority="-965755538"/>
-    <w:lsdException w:name="Medium Grid 3 Accent 5" w:uiPriority="-965750857"/>
-    <w:lsdException w:name="Dark List Accent 5" w:uiPriority="561336370"/>
-    <w:lsdException w:name="Colorful Shading Accent 5" w:uiPriority="561349961"/>
-    <w:lsdException w:name="Colorful List Accent 5" w:uiPriority="1495540232"/>
-    <w:lsdException w:name="Colorful Grid Accent 5" w:uiPriority="1495540551"/>
-    <w:lsdException w:name="Light Shading Accent 6" w:uiPriority="-1764193682"/>
-    <w:lsdException w:name="Light List Accent 6" w:uiPriority="-1721014645"/>
-    <w:lsdException w:name="Light Grid Accent 6" w:uiPriority="-811033174"/>
-    <w:lsdException w:name="Medium Shading 1 Accent 6" w:uiPriority="-811033161"/>
-    <w:lsdException w:name="Medium Shading 2 Accent 6" w:uiPriority="-9840244"/>
-    <w:lsdException w:name="Medium List 1 Accent 6" w:uiPriority="-9011589"/>
-    <w:lsdException w:name="Medium List 2 Accent 6" w:uiPriority="2032374898"/>
-    <w:lsdException w:name="Medium Grid 1 Accent 6" w:uiPriority="2032374899"/>
-    <w:lsdException w:name="Medium Grid 2 Accent 6" w:uiPriority="-965755538"/>
-    <w:lsdException w:name="Medium Grid 3 Accent 6" w:uiPriority="-965750857"/>
-    <w:lsdException w:name="Dark List Accent 6" w:uiPriority="561336370"/>
-    <w:lsdException w:name="Colorful Shading Accent 6" w:uiPriority="561349961"/>
-    <w:lsdException w:name="Colorful List Accent 6" w:uiPriority="1495540232"/>
-    <w:lsdException w:name="Colorful Grid Accent 6" w:uiPriority="1495540551"/>
-    <w:lsdException w:name="Subtle Emphasis" w:uiPriority="570789929" w:qFormat="1"/>
-    <w:lsdException w:name="Intense Emphasis" w:uiPriority="359937561" w:qFormat="1"/>
-    <w:lsdException w:name="Subtle Reference" w:uiPriority="-1985427495" w:qFormat="1"/>
-    <w:lsdException w:name="Intense Reference" w:uiPriority="342250624" w:qFormat="1"/>
-    <w:lsdException w:name="Book Title" w:uiPriority="1502836065" w:qFormat="1"/>
-    <w:lsdException w:name="Bibliography" w:semiHidden="1" w:uiPriority="-2037049567" w:unhideWhenUsed="1"/>
-    <w:lsdException w:name="TOC Heading" w:semiHidden="1" w:uiPriority="1075188599" w:unhideWhenUsed="1" w:qFormat="1"/>
-    <w:lsdException w:name="Plain Table 1" w:uiPriority="-2000898185"/>
-    <w:lsdException w:name="Plain Table 2" w:uiPriority="1679239472"/>
-    <w:lsdException w:name="Plain Table 3" w:uiPriority="1679239473"/>
-    <w:lsdException w:name="Plain Table 4" w:uiPriority="-339904292"/>
-    <w:lsdException w:name="Plain Table 5" w:uiPriority="-339903049"/>
-    <w:lsdException w:name="Grid Table Light" w:uiPriority="-2000962674"/>
-    <w:lsdException w:name="Grid Table 1 Light" w:uiPriority="2021755032"/>
-    <w:lsdException w:name="Grid Table 2" w:uiPriority="2021758549"/>
-    <w:lsdException w:name="Grid Table 3" w:uiPriority="2059242208"/>
-    <w:lsdException w:name="Grid Table 4" w:uiPriority="2059242347"/>
-    <w:lsdException w:name="Grid Table 5 Dark" w:uiPriority="1109722660"/>
-    <w:lsdException w:name="Grid Table 6 Colorful" w:uiPriority="42164325"/>
-    <w:lsdException w:name="Grid Table 7 Colorful" w:uiPriority="1159793044"/>
-    <w:lsdException w:name="Grid Table 1 Light Accent 1" w:uiPriority="2021755032"/>
-    <w:lsdException w:name="Grid Table 2 Accent 1" w:uiPriority="2021758549"/>
-    <w:lsdException w:name="Grid Table 3 Accent 1" w:uiPriority="2059242208"/>
-    <w:lsdException w:name="Grid Table 4 Accent 1" w:uiPriority="2059242347"/>
-    <w:lsdException w:name="Grid Table 5 Dark Accent 1" w:uiPriority="1109722660"/>
-    <w:lsdException w:name="Grid Table 6 Colorful Accent 1" w:uiPriority="42164325"/>
-    <w:lsdException w:name="Grid Table 7 Colorful Accent 1" w:uiPriority="1159793044"/>
-    <w:lsdException w:name="Grid Table 1 Light Accent 2" w:uiPriority="2021755032"/>
-    <w:lsdException w:name="Grid Table 2 Accent 2" w:uiPriority="2021758549"/>
-    <w:lsdException w:name="Grid Table 3 Accent 2" w:uiPriority="2059242208"/>
-    <w:lsdException w:name="Grid Table 4 Accent 2" w:uiPriority="2059242347"/>
-    <w:lsdException w:name="Grid Table 5 Dark Accent 2" w:uiPriority="1109722660"/>
-    <w:lsdException w:name="Grid Table 6 Colorful Accent 2" w:uiPriority="42164325"/>
-    <w:lsdException w:name="Grid Table 7 Colorful Accent 2" w:uiPriority="1159793044"/>
-    <w:lsdException w:name="Grid Table 1 Light Accent 3" w:uiPriority="2021755032"/>
-    <w:lsdException w:name="Grid Table 2 Accent 3" w:uiPriority="2021758549"/>
-    <w:lsdException w:name="Grid Table 3 Accent 3" w:uiPriority="2059242208"/>
-    <w:lsdException w:name="Grid Table 4 Accent 3" w:uiPriority="2059242347"/>
-    <w:lsdException w:name="Grid Table 5 Dark Accent 3" w:uiPriority="1109722660"/>
-    <w:lsdException w:name="Grid Table 6 Colorful Accent 3" w:uiPriority="42164325"/>
-    <w:lsdException w:name="Grid Table 7 Colorful Accent 3" w:uiPriority="1159793044"/>
-    <w:lsdException w:name="Grid Table 1 Light Accent 4" w:uiPriority="2021755032"/>
-    <w:lsdException w:name="Grid Table 2 Accent 4" w:uiPriority="2021758549"/>
-    <w:lsdException w:name="Grid Table 3 Accent 4" w:uiPriority="2059242208"/>
-    <w:lsdException w:name="Grid Table 4 Accent 4" w:uiPriority="2059242347"/>
-    <w:lsdException w:name="Grid Table 5 Dark Accent 4" w:uiPriority="1109722660"/>
-    <w:lsdException w:name="Grid Table 6 Colorful Accent 4" w:uiPriority="42164325"/>
-    <w:lsdException w:name="Grid Table 7 Colorful Accent 4" w:uiPriority="1159793044"/>
-    <w:lsdException w:name="Grid Table 1 Light Accent 5" w:uiPriority="2021755032"/>
-    <w:lsdException w:name="Grid Table 2 Accent 5" w:uiPriority="2021758549"/>
-    <w:lsdException w:name="Grid Table 3 Accent 5" w:uiPriority="2059242208"/>
-    <w:lsdException w:name="Grid Table 4 Accent 5" w:uiPriority="2059242347"/>
-    <w:lsdException w:name="Grid Table 5 Dark Accent 5" w:uiPriority="1109722660"/>
-    <w:lsdException w:name="Grid Table 6 Colorful Accent 5" w:uiPriority="42164325"/>
-    <w:lsdException w:name="Grid Table 7 Colorful Accent 5" w:uiPriority="1159793044"/>
-    <w:lsdException w:name="Grid Table 1 Light Accent 6" w:uiPriority="2021755032"/>
-    <w:lsdException w:name="Grid Table 2 Accent 6" w:uiPriority="2021758549"/>
-    <w:lsdException w:name="Grid Table 3 Accent 6" w:uiPriority="2059242208"/>
-    <w:lsdException w:name="Grid Table 4 Accent 6" w:uiPriority="2059242347"/>
-    <w:lsdException w:name="Grid Table 5 Dark Accent 6" w:uiPriority="1109722660"/>
-    <w:lsdException w:name="Grid Table 6 Colorful Accent 6" w:uiPriority="42164325"/>
-    <w:lsdException w:name="Grid Table 7 Colorful Accent 6" w:uiPriority="1159793044"/>
-    <w:lsdException w:name="List Table 1 Light" w:uiPriority="2021755032"/>
-    <w:lsdException w:name="List Table 2" w:uiPriority="2021758549"/>
-    <w:lsdException w:name="List Table 3" w:uiPriority="2059242208"/>
-    <w:lsdException w:name="List Table 4" w:uiPriority="2059242347"/>
-    <w:lsdException w:name="List Table 5 Dark" w:uiPriority="1109722660"/>
-    <w:lsdException w:name="List Table 6 Colorful" w:uiPriority="42164325"/>
-    <w:lsdException w:name="List Table 7 Colorful" w:uiPriority="1159793044"/>
-    <w:lsdException w:name="List Table 1 Light Accent 1" w:uiPriority="2021755032"/>
-    <w:lsdException w:name="List Table 2 Accent 1" w:uiPriority="2021758549"/>
-    <w:lsdException w:name="List Table 3 Accent 1" w:uiPriority="2059242208"/>
-    <w:lsdException w:name="List Table 4 Accent 1" w:uiPriority="2059242347"/>
-    <w:lsdException w:name="List Table 5 Dark Accent 1" w:uiPriority="1109722660"/>
-    <w:lsdException w:name="List Table 6 Colorful Accent 1" w:uiPriority="42164325"/>
-    <w:lsdException w:name="List Table 7 Colorful Accent 1" w:uiPriority="1159793044"/>
-    <w:lsdException w:name="List Table 1 Light Accent 2" w:uiPriority="2021755032"/>
-    <w:lsdException w:name="List Table 2 Accent 2" w:uiPriority="2021758549"/>
-    <w:lsdException w:name="List Table 3 Accent 2" w:uiPriority="2059242208"/>
-    <w:lsdException w:name="List Table 4 Accent 2" w:uiPriority="2059242347"/>
-    <w:lsdException w:name="List Table 5 Dark Accent 2" w:uiPriority="1109722660"/>
-    <w:lsdException w:name="List Table 6 Colorful Accent 2" w:uiPriority="42164325"/>
-    <w:lsdException w:name="List Table 7 Colorful Accent 2" w:uiPriority="1159793044"/>
-    <w:lsdException w:name="List Table 1 Light Accent 3" w:uiPriority="2021755032"/>
-    <w:lsdException w:name="List Table 2 Accent 3" w:uiPriority="2021758549"/>
-    <w:lsdException w:name="List Table 3 Accent 3" w:uiPriority="2059242208"/>
-    <w:lsdException w:name="List Table 4 Accent 3" w:uiPriority="2059242347"/>
-    <w:lsdException w:name="List Table 5 Dark Accent 3" w:uiPriority="1109722660"/>
-    <w:lsdException w:name="List Table 6 Colorful Accent 3" w:uiPriority="42164325"/>
-    <w:lsdException w:name="List Table 7 Colorful Accent 3" w:uiPriority="1159793044"/>
-    <w:lsdException w:name="List Table 1 Light Accent 4" w:uiPriority="2021755032"/>
-    <w:lsdException w:name="List Table 2 Accent 4" w:uiPriority="2021758549"/>
-    <w:lsdException w:name="List Table 3 Accent 4" w:uiPriority="2059242208"/>
-    <w:lsdException w:name="List Table 4 Accent 4" w:uiPriority="2059242347"/>
-    <w:lsdException w:name="List Table 5 Dark Accent 4" w:uiPriority="1109722660"/>
-    <w:lsdException w:name="List Table 6 Colorful Accent 4" w:uiPriority="42164325"/>
-    <w:lsdException w:name="List Table 7 Colorful Accent 4" w:uiPriority="1159793044"/>
-    <w:lsdException w:name="List Table 1 Light Accent 5" w:uiPriority="2021755032"/>
-    <w:lsdException w:name="List Table 2 Accent 5" w:uiPriority="2021758549"/>
-    <w:lsdException w:name="List Table 3 Accent 5" w:uiPriority="2059242208"/>
-    <w:lsdException w:name="List Table 4 Accent 5" w:uiPriority="2059242347"/>
-    <w:lsdException w:name="List Table 5 Dark Accent 5" w:uiPriority="1109722660"/>
-    <w:lsdException w:name="List Table 6 Colorful Accent 5" w:uiPriority="42164325"/>
-    <w:lsdException w:name="List Table 7 Colorful Accent 5" w:uiPriority="1159793044"/>
-    <w:lsdException w:name="List Table 1 Light Accent 6" w:uiPriority="2021755032"/>
-    <w:lsdException w:name="List Table 2 Accent 6" w:uiPriority="2021758549"/>
-    <w:lsdException w:name="List Table 3 Accent 6" w:uiPriority="2059242208"/>
-    <w:lsdException w:name="List Table 4 Accent 6" w:uiPriority="2059242347"/>
-    <w:lsdException w:name="List Table 5 Dark Accent 6" w:uiPriority="1109722660"/>
-    <w:lsdException w:name="List Table 6 Colorful Accent 6" w:uiPriority="42164325"/>
-    <w:lsdException w:name="List Table 7 Colorful Accent 6" w:uiPriority="1159793044"/>
+    <w:lsdException w:name="List Paragraph" w:uiPriority="1159793044" w:qFormat="1"/>
+    <w:lsdException w:name="Quote" w:uiPriority="-2000898185" w:qFormat="1"/>
+    <w:lsdException w:name="Intense Quote" w:uiPriority="2059242208" w:qFormat="1"/>
+    <w:lsdException w:name="Medium List 2 Accent 1" w:uiPriority="842483864"/>
+    <w:lsdException w:name="Medium Grid 1 Accent 1" w:uiPriority="842483865"/>
+    <w:lsdException w:name="Medium Grid 2 Accent 1" w:uiPriority="-1702188344"/>
+    <w:lsdException w:name="Medium Grid 3 Accent 1" w:uiPriority="-1702168663"/>
+    <w:lsdException w:name="Dark List Accent 1" w:uiPriority="1630757744"/>
+    <w:lsdException w:name="Colorful Shading Accent 1" w:uiPriority="1630837089"/>
+    <w:lsdException w:name="Colorful List Accent 1" w:uiPriority="-1789656526"/>
+    <w:lsdException w:name="Colorful Grid Accent 1" w:uiPriority="-1789655727"/>
+    <w:lsdException w:name="Light Shading Accent 2" w:uiPriority="-1679373954"/>
+    <w:lsdException w:name="Light List Accent 2" w:uiPriority="-553731653"/>
+    <w:lsdException w:name="Light Grid Accent 2" w:uiPriority="-285421940"/>
+    <w:lsdException w:name="Medium Shading 1 Accent 2" w:uiPriority="-285421921"/>
+    <w:lsdException w:name="Medium Shading 2 Accent 2" w:uiPriority="-159646276"/>
+    <w:lsdException w:name="Medium List 1 Accent 2" w:uiPriority="-151065993"/>
+    <w:lsdException w:name="Medium List 2 Accent 2" w:uiPriority="842483864"/>
+    <w:lsdException w:name="Medium Grid 1 Accent 2" w:uiPriority="842483865"/>
+    <w:lsdException w:name="Medium Grid 2 Accent 2" w:uiPriority="-1702188344"/>
+    <w:lsdException w:name="Medium Grid 3 Accent 2" w:uiPriority="-1702168663"/>
+    <w:lsdException w:name="Dark List Accent 2" w:uiPriority="1630757744"/>
+    <w:lsdException w:name="Colorful Shading Accent 2" w:uiPriority="1630837089"/>
+    <w:lsdException w:name="Colorful List Accent 2" w:uiPriority="-1789656526"/>
+    <w:lsdException w:name="Colorful Grid Accent 2" w:uiPriority="-1789655727"/>
+    <w:lsdException w:name="Light Shading Accent 3" w:uiPriority="-1679373954"/>
+    <w:lsdException w:name="Light List Accent 3" w:uiPriority="-553731653"/>
+    <w:lsdException w:name="Light Grid Accent 3" w:uiPriority="-285421940"/>
+    <w:lsdException w:name="Medium Shading 1 Accent 3" w:uiPriority="-285421921"/>
+    <w:lsdException w:name="Medium Shading 2 Accent 3" w:uiPriority="-159646276"/>
+    <w:lsdException w:name="Medium List 1 Accent 3" w:uiPriority="-151065993"/>
+    <w:lsdException w:name="Medium List 2 Accent 3" w:uiPriority="842483864"/>
+    <w:lsdException w:name="Medium Grid 1 Accent 3" w:uiPriority="842483865"/>
+    <w:lsdException w:name="Medium Grid 2 Accent 3" w:uiPriority="-1702188344"/>
+    <w:lsdException w:name="Medium Grid 3 Accent 3" w:uiPriority="-1702168663"/>
+    <w:lsdException w:name="Dark List Accent 3" w:uiPriority="1630757744"/>
+    <w:lsdException w:name="Colorful Shading Accent 3" w:uiPriority="1630837089"/>
+    <w:lsdException w:name="Colorful List Accent 3" w:uiPriority="-1789656526"/>
+    <w:lsdException w:name="Colorful Grid Accent 3" w:uiPriority="-1789655727"/>
+    <w:lsdException w:name="Light Shading Accent 4" w:uiPriority="-1679373954"/>
+    <w:lsdException w:name="Light List Accent 4" w:uiPriority="-553731653"/>
+    <w:lsdException w:name="Light Grid Accent 4" w:uiPriority="-285421940"/>
+    <w:lsdException w:name="Medium Shading 1 Accent 4" w:uiPriority="-285421921"/>
+    <w:lsdException w:name="Medium Shading 2 Accent 4" w:uiPriority="-159646276"/>
+    <w:lsdException w:name="Medium List 1 Accent 4" w:uiPriority="-151065993"/>
+    <w:lsdException w:name="Medium List 2 Accent 4" w:uiPriority="842483864"/>
+    <w:lsdException w:name="Medium Grid 1 Accent 4" w:uiPriority="842483865"/>
+    <w:lsdException w:name="Medium Grid 2 Accent 4" w:uiPriority="-1702188344"/>
+    <w:lsdException w:name="Medium Grid 3 Accent 4" w:uiPriority="-1702168663"/>
+    <w:lsdException w:name="Dark List Accent 4" w:uiPriority="1630757744"/>
+    <w:lsdException w:name="Colorful Shading Accent 4" w:uiPriority="1630837089"/>
+    <w:lsdException w:name="Colorful List Accent 4" w:uiPriority="-1789656526"/>
+    <w:lsdException w:name="Colorful Grid Accent 4" w:uiPriority="-1789655727"/>
+    <w:lsdException w:name="Light Shading Accent 5" w:uiPriority="-1679373954"/>
+    <w:lsdException w:name="Light List Accent 5" w:uiPriority="-553731653"/>
+    <w:lsdException w:name="Light Grid Accent 5" w:uiPriority="-285421940"/>
+    <w:lsdException w:name="Medium Shading 1 Accent 5" w:uiPriority="-285421921"/>
+    <w:lsdException w:name="Medium Shading 2 Accent 5" w:uiPriority="-159646276"/>
+    <w:lsdException w:name="Medium List 1 Accent 5" w:uiPriority="-151065993"/>
+    <w:lsdException w:name="Medium List 2 Accent 5" w:uiPriority="842483864"/>
+    <w:lsdException w:name="Medium Grid 1 Accent 5" w:uiPriority="842483865"/>
+    <w:lsdException w:name="Medium Grid 2 Accent 5" w:uiPriority="-1702188344"/>
+    <w:lsdException w:name="Medium Grid 3 Accent 5" w:uiPriority="-1702168663"/>
+    <w:lsdException w:name="Dark List Accent 5" w:uiPriority="1630757744"/>
+    <w:lsdException w:name="Colorful Shading Accent 5" w:uiPriority="1630837089"/>
+    <w:lsdException w:name="Colorful List Accent 5" w:uiPriority="-1789656526"/>
+    <w:lsdException w:name="Colorful Grid Accent 5" w:uiPriority="-1789655727"/>
+    <w:lsdException w:name="Light Shading Accent 6" w:uiPriority="-1679373954"/>
+    <w:lsdException w:name="Light List Accent 6" w:uiPriority="-553731653"/>
+    <w:lsdException w:name="Light Grid Accent 6" w:uiPriority="-285421940"/>
+    <w:lsdException w:name="Medium Shading 1 Accent 6" w:uiPriority="-285421921"/>
+    <w:lsdException w:name="Medium Shading 2 Accent 6" w:uiPriority="-159646276"/>
+    <w:lsdException w:name="Medium List 1 Accent 6" w:uiPriority="-151065993"/>
+    <w:lsdException w:name="Medium List 2 Accent 6" w:uiPriority="842483864"/>
+    <w:lsdException w:name="Medium Grid 1 Accent 6" w:uiPriority="842483865"/>
+    <w:lsdException w:name="Medium Grid 2 Accent 6" w:uiPriority="-1702188344"/>
+    <w:lsdException w:name="Medium Grid 3 Accent 6" w:uiPriority="-1702168663"/>
+    <w:lsdException w:name="Dark List Accent 6" w:uiPriority="1630757744"/>
+    <w:lsdException w:name="Colorful Shading Accent 6" w:uiPriority="1630837089"/>
+    <w:lsdException w:name="Colorful List Accent 6" w:uiPriority="-1789656526"/>
+    <w:lsdException w:name="Colorful Grid Accent 6" w:uiPriority="-1789655727"/>
+    <w:lsdException w:name="Subtle Emphasis" w:uiPriority="1886951721" w:qFormat="1"/>
+    <w:lsdException w:name="Intense Emphasis" w:uiPriority="1502836065" w:qFormat="1"/>
+    <w:lsdException w:name="Subtle Reference" w:uiPriority="2059242347" w:qFormat="1"/>
+    <w:lsdException w:name="Intense Reference" w:uiPriority="1109722660" w:qFormat="1"/>
+    <w:lsdException w:name="Book Title" w:uiPriority="42164325" w:qFormat="1"/>
+    <w:lsdException w:name="Bibliography" w:semiHidden="1" w:uiPriority="-923047271" w:unhideWhenUsed="1"/>
+    <w:lsdException w:name="TOC Heading" w:semiHidden="1" w:uiPriority="1964541337" w:unhideWhenUsed="1" w:qFormat="1"/>
+    <w:lsdException w:name="Plain Table 1" w:uiPriority="-9011589"/>
+    <w:lsdException w:name="Plain Table 2" w:uiPriority="2032374898"/>
+    <w:lsdException w:name="Plain Table 3" w:uiPriority="2032374899"/>
+    <w:lsdException w:name="Plain Table 4" w:uiPriority="-965755538"/>
+    <w:lsdException w:name="Plain Table 5" w:uiPriority="-965750857"/>
+    <w:lsdException w:name="Grid Table Light" w:uiPriority="-9840244"/>
+    <w:lsdException w:name="Grid Table 1 Light" w:uiPriority="561336370"/>
+    <w:lsdException w:name="Grid Table 2" w:uiPriority="561349961"/>
+    <w:lsdException w:name="Grid Table 3" w:uiPriority="1495540232"/>
+    <w:lsdException w:name="Grid Table 4" w:uiPriority="1495540551"/>
+    <w:lsdException w:name="Grid Table 5 Dark" w:uiPriority="158475872"/>
+    <w:lsdException w:name="Grid Table 6 Colorful" w:uiPriority="1108755237"/>
+    <w:lsdException w:name="Grid Table 7 Colorful" w:uiPriority="1501114436"/>
+    <w:lsdException w:name="Grid Table 1 Light Accent 1" w:uiPriority="561336370"/>
+    <w:lsdException w:name="Grid Table 2 Accent 1" w:uiPriority="561349961"/>
+    <w:lsdException w:name="Grid Table 3 Accent 1" w:uiPriority="1495540232"/>
+    <w:lsdException w:name="Grid Table 4 Accent 1" w:uiPriority="1495540551"/>
+    <w:lsdException w:name="Grid Table 5 Dark Accent 1" w:uiPriority="158475872"/>
+    <w:lsdException w:name="Grid Table 6 Colorful Accent 1" w:uiPriority="1108755237"/>
+    <w:lsdException w:name="Grid Table 7 Colorful Accent 1" w:uiPriority="1501114436"/>
+    <w:lsdException w:name="Grid Table 1 Light Accent 2" w:uiPriority="561336370"/>
+    <w:lsdException w:name="Grid Table 2 Accent 2" w:uiPriority="561349961"/>
+    <w:lsdException w:name="Grid Table 3 Accent 2" w:uiPriority="1495540232"/>
+    <w:lsdException w:name="Grid Table 4 Accent 2" w:uiPriority="1495540551"/>
+    <w:lsdException w:name="Grid Table 5 Dark Accent 2" w:uiPriority="158475872"/>
+    <w:lsdException w:name="Grid Table 6 Colorful Accent 2" w:uiPriority="1108755237"/>
+    <w:lsdException w:name="Grid Table 7 Colorful Accent 2" w:uiPriority="1501114436"/>
+    <w:lsdException w:name="Grid Table 1 Light Accent 3" w:uiPriority="561336370"/>
+    <w:lsdException w:name="Grid Table 2 Accent 3" w:uiPriority="561349961"/>
+    <w:lsdException w:name="Grid Table 3 Accent 3" w:uiPriority="1495540232"/>
+    <w:lsdException w:name="Grid Table 4 Accent 3" w:uiPriority="1495540551"/>
+    <w:lsdException w:name="Grid Table 5 Dark Accent 3" w:uiPriority="158475872"/>
+    <w:lsdException w:name="Grid Table 6 Colorful Accent 3" w:uiPriority="1108755237"/>
+    <w:lsdException w:name="Grid Table 7 Colorful Accent 3" w:uiPriority="1501114436"/>
+    <w:lsdException w:name="Grid Table 1 Light Accent 4" w:uiPriority="561336370"/>
+    <w:lsdException w:name="Grid Table 2 Accent 4" w:uiPriority="561349961"/>
+    <w:lsdException w:name="Grid Table 3 Accent 4" w:uiPriority="1495540232"/>
+    <w:lsdException w:name="Grid Table 4 Accent 4" w:uiPriority="1495540551"/>
+    <w:lsdException w:name="Grid Table 5 Dark Accent 4" w:uiPriority="158475872"/>
+    <w:lsdException w:name="Grid Table 6 Colorful Accent 4" w:uiPriority="1108755237"/>
+    <w:lsdException w:name="Grid Table 7 Colorful Accent 4" w:uiPriority="1501114436"/>
+    <w:lsdException w:name="Grid Table 1 Light Accent 5" w:uiPriority="561336370"/>
+    <w:lsdException w:name="Grid Table 2 Accent 5" w:uiPriority="561349961"/>
+    <w:lsdException w:name="Grid Table 3 Accent 5" w:uiPriority="1495540232"/>
+    <w:lsdException w:name="Grid Table 4 Accent 5" w:uiPriority="1495540551"/>
+    <w:lsdException w:name="Grid Table 5 Dark Accent 5" w:uiPriority="158475872"/>
+    <w:lsdException w:name="Grid Table 6 Colorful Accent 5" w:uiPriority="1108755237"/>
+    <w:lsdException w:name="Grid Table 7 Colorful Accent 5" w:uiPriority="1501114436"/>
+    <w:lsdException w:name="Grid Table 1 Light Accent 6" w:uiPriority="561336370"/>
+    <w:lsdException w:name="Grid Table 2 Accent 6" w:uiPriority="561349961"/>
+    <w:lsdException w:name="Grid Table 3 Accent 6" w:uiPriority="1495540232"/>
+    <w:lsdException w:name="Grid Table 4 Accent 6" w:uiPriority="1495540551"/>
+    <w:lsdException w:name="Grid Table 5 Dark Accent 6" w:uiPriority="158475872"/>
+    <w:lsdException w:name="Grid Table 6 Colorful Accent 6" w:uiPriority="1108755237"/>
+    <w:lsdException w:name="Grid Table 7 Colorful Accent 6" w:uiPriority="1501114436"/>
+    <w:lsdException w:name="List Table 1 Light" w:uiPriority="561336370"/>
+    <w:lsdException w:name="List Table 2" w:uiPriority="561349961"/>
+    <w:lsdException w:name="List Table 3" w:uiPriority="1495540232"/>
+    <w:lsdException w:name="List Table 4" w:uiPriority="1495540551"/>
+    <w:lsdException w:name="List Table 5 Dark" w:uiPriority="158475872"/>
+    <w:lsdException w:name="List Table 6 Colorful" w:uiPriority="1108755237"/>
+    <w:lsdException w:name="List Table 7 Colorful" w:uiPriority="1501114436"/>
+    <w:lsdException w:name="List Table 1 Light Accent 1" w:uiPriority="561336370"/>
+    <w:lsdException w:name="List Table 2 Accent 1" w:uiPriority="561349961"/>
+    <w:lsdException w:name="List Table 3 Accent 1" w:uiPriority="1495540232"/>
+    <w:lsdException w:name="List Table 4 Accent 1" w:uiPriority="1495540551"/>
+    <w:lsdException w:name="List Table 5 Dark Accent 1" w:uiPriority="158475872"/>
+    <w:lsdException w:name="List Table 6 Colorful Accent 1" w:uiPriority="1108755237"/>
+    <w:lsdException w:name="List Table 7 Colorful Accent 1" w:uiPriority="1501114436"/>
+    <w:lsdException w:name="List Table 1 Light Accent 2" w:uiPriority="561336370"/>
+    <w:lsdException w:name="List Table 2 Accent 2" w:uiPriority="561349961"/>
+    <w:lsdException w:name="List Table 3 Accent 2" w:uiPriority="1495540232"/>
+    <w:lsdException w:name="List Table 4 Accent 2" w:uiPriority="1495540551"/>
+    <w:lsdException w:name="List Table 5 Dark Accent 2" w:uiPriority="158475872"/>
+    <w:lsdException w:name="List Table 6 Colorful Accent 2" w:uiPriority="1108755237"/>
+    <w:lsdException w:name="List Table 7 Colorful Accent 2" w:uiPriority="1501114436"/>
+    <w:lsdException w:name="List Table 1 Light Accent 3" w:uiPriority="561336370"/>
+    <w:lsdException w:name="List Table 2 Accent 3" w:uiPriority="561349961"/>
+    <w:lsdException w:name="List Table 3 Accent 3" w:uiPriority="1495540232"/>
+    <w:lsdException w:name="List Table 4 Accent 3" w:uiPriority="1495540551"/>
+    <w:lsdException w:name="List Table 5 Dark Accent 3" w:uiPriority="158475872"/>
+    <w:lsdException w:name="List Table 6 Colorful Accent 3" w:uiPriority="1108755237"/>
+    <w:lsdException w:name="List Table 7 Colorful Accent 3" w:uiPriority="1501114436"/>
+    <w:lsdException w:name="List Table 1 Light Accent 4" w:uiPriority="561336370"/>
+    <w:lsdException w:name="List Table 2 Accent 4" w:uiPriority="561349961"/>
+    <w:lsdException w:name="List Table 3 Accent 4" w:uiPriority="1495540232"/>
+    <w:lsdException w:name="List Table 4 Accent 4" w:uiPriority="1495540551"/>
+    <w:lsdException w:name="List Table 5 Dark Accent 4" w:uiPriority="158475872"/>
+    <w:lsdException w:name="List Table 6 Colorful Accent 4" w:uiPriority="1108755237"/>
+    <w:lsdException w:name="List Table 7 Colorful Accent 4" w:uiPriority="1501114436"/>
+    <w:lsdException w:name="List Table 1 Light Accent 5" w:uiPriority="561336370"/>
+    <w:lsdException w:name="List Table 2 Accent 5" w:uiPriority="561349961"/>
+    <w:lsdException w:name="List Table 3 Accent 5" w:uiPriority="1495540232"/>
+    <w:lsdException w:name="List Table 4 Accent 5" w:uiPriority="1495540551"/>
+    <w:lsdException w:name="List Table 5 Dark Accent 5" w:uiPriority="158475872"/>
+    <w:lsdException w:name="List Table 6 Colorful Accent 5" w:uiPriority="1108755237"/>
+    <w:lsdException w:name="List Table 7 Colorful Accent 5" w:uiPriority="1501114436"/>
+    <w:lsdException w:name="List Table 1 Light Accent 6" w:uiPriority="561336370"/>
+    <w:lsdException w:name="List Table 2 Accent 6" w:uiPriority="561349961"/>
+    <w:lsdException w:name="List Table 3 Accent 6" w:uiPriority="1495540232"/>
+    <w:lsdException w:name="List Table 4 Accent 6" w:uiPriority="1495540551"/>
+    <w:lsdException w:name="List Table 5 Dark Accent 6" w:uiPriority="158475872"/>
+    <w:lsdException w:name="List Table 6 Colorful Accent 6" w:uiPriority="1108755237"/>
+    <w:lsdException w:name="List Table 7 Colorful Accent 6" w:uiPriority="1501114436"/>
   </w:latentStyles>
   <w:style w:type="paragraph" w:default="1" w:styleId="a">
     <w:name w:val="Normal"/>

</xml_diff>